<commit_message>
add files for 3-d stage
</commit_message>
<xml_diff>
--- a/ZACHET_2/TechZad.docx
+++ b/ZACHET_2/TechZad.docx
@@ -1404,6 +1404,23 @@
     <w:p>
       <w:pPr>
         <w:pStyle w:val="a8"/>
+        <w:numPr>
+          <w:ilvl w:val="0"/>
+          <w:numId w:val="2"/>
+        </w:numPr>
+      </w:pPr>
+      <w:r>
+        <w:rPr>
+          <w:rFonts w:cs="Times New Roman"/>
+          <w:sz w:val="26"/>
+          <w:szCs w:val="26"/>
+        </w:rPr>
+        <w:t>формирование чека</w:t>
+      </w:r>
+    </w:p>
+    <w:p>
+      <w:pPr>
+        <w:pStyle w:val="a8"/>
         <w:ind w:left="720" w:firstLine="0"/>
         <w:rPr>
           <w:rFonts w:cs="Times New Roman"/>
@@ -1548,6 +1565,7 @@
           <w:sz w:val="26"/>
           <w:szCs w:val="26"/>
         </w:rPr>
+        <w:lastRenderedPageBreak/>
         <w:t xml:space="preserve">Для обеспечения надежности в ПМ должны быть предусмотрены: </w:t>
       </w:r>
     </w:p>
@@ -1565,7 +1583,6 @@
           <w:sz w:val="26"/>
           <w:szCs w:val="26"/>
         </w:rPr>
-        <w:lastRenderedPageBreak/>
         <w:t xml:space="preserve">отображение сообщений об ошибках при неверных исходных; </w:t>
       </w:r>
     </w:p>
@@ -2517,7 +2534,6 @@
           <w:sz w:val="26"/>
           <w:szCs w:val="26"/>
         </w:rPr>
-        <w:lastRenderedPageBreak/>
         <w:t>4.4. Требования к информационной и программной совместимости</w:t>
       </w:r>
     </w:p>
@@ -3140,7 +3156,6 @@
           <w:sz w:val="26"/>
           <w:szCs w:val="26"/>
         </w:rPr>
-        <w:lastRenderedPageBreak/>
         <w:t>7. Стадии и этапы разработки</w:t>
       </w:r>
     </w:p>
@@ -4563,8 +4578,6 @@
           <w:szCs w:val="26"/>
         </w:rPr>
       </w:pPr>
-      <w:bookmarkStart w:id="0" w:name="_GoBack"/>
-      <w:bookmarkEnd w:id="0"/>
     </w:p>
     <w:p>
       <w:pPr>
@@ -4672,6 +4685,7 @@
           <w:sz w:val="26"/>
           <w:szCs w:val="26"/>
         </w:rPr>
+        <w:lastRenderedPageBreak/>
         <w:t>«___» ______________ 201</w:t>
       </w:r>
       <w:r>
@@ -6230,7 +6244,7 @@
 </file>
 
 <file path=customXml/itemProps1.xml><?xml version="1.0" encoding="utf-8"?>
-<ds:datastoreItem xmlns:ds="http://schemas.openxmlformats.org/officeDocument/2006/customXml" ds:itemID="{4BFD0B67-9B0E-46C4-BD02-F2C92D53FD4C}">
+<ds:datastoreItem xmlns:ds="http://schemas.openxmlformats.org/officeDocument/2006/customXml" ds:itemID="{6EE85D10-5CCA-4CB4-91A2-C44174E9A222}">
   <ds:schemaRefs>
     <ds:schemaRef ds:uri="http://schemas.openxmlformats.org/officeDocument/2006/bibliography"/>
   </ds:schemaRefs>

</xml_diff>